<commit_message>
Updated: Team Contract - Mobile Codewars
</commit_message>
<xml_diff>
--- a/Team Contract.docx
+++ b/Team Contract.docx
@@ -22,8 +22,10 @@
       <w:bookmarkStart w:id="0" w:name="_ph2zm6jiw3dy" w:colFirst="0" w:colLast="0"/>
       <w:bookmarkEnd w:id="0"/>
       <w:r>
-        <w:t>a mobile IDE for javascript</w:t>
-      </w:r>
+        <w:t>mobile codewars</w:t>
+      </w:r>
+      <w:bookmarkStart w:id="1" w:name="_GoBack"/>
+      <w:bookmarkEnd w:id="1"/>
     </w:p>
     <w:p>
       <w:pPr>
@@ -38,8 +40,8 @@
       <w:pPr>
         <w:pStyle w:val="Heading1"/>
       </w:pPr>
-      <w:bookmarkStart w:id="1" w:name="_je8up1lituss" w:colFirst="0" w:colLast="0"/>
-      <w:bookmarkEnd w:id="1"/>
+      <w:bookmarkStart w:id="2" w:name="_je8up1lituss" w:colFirst="0" w:colLast="0"/>
+      <w:bookmarkEnd w:id="2"/>
       <w:r>
         <w:t>Roles</w:t>
       </w:r>
@@ -100,8 +102,8 @@
       <w:pPr>
         <w:pStyle w:val="Heading1"/>
       </w:pPr>
-      <w:bookmarkStart w:id="2" w:name="_g4eujifuwtog" w:colFirst="0" w:colLast="0"/>
-      <w:bookmarkEnd w:id="2"/>
+      <w:bookmarkStart w:id="3" w:name="_g4eujifuwtog" w:colFirst="0" w:colLast="0"/>
+      <w:bookmarkEnd w:id="3"/>
       <w:r>
         <w:t>Daily process</w:t>
       </w:r>
@@ -181,10 +183,7 @@
         <w:contextualSpacing/>
       </w:pPr>
       <w:r>
-        <w:t>Bring up any blocking issues after 15 minutes</w:t>
-      </w:r>
-      <w:r>
-        <w:t xml:space="preserve"> of spinning your wheels</w:t>
+        <w:t>Bring up any blocking issues after 15 minutes of spinning your wheels</w:t>
       </w:r>
     </w:p>
     <w:p>
@@ -230,8 +229,8 @@
       <w:pPr>
         <w:pStyle w:val="Heading1"/>
       </w:pPr>
-      <w:bookmarkStart w:id="3" w:name="_292wu7ggrf4r" w:colFirst="0" w:colLast="0"/>
-      <w:bookmarkEnd w:id="3"/>
+      <w:bookmarkStart w:id="4" w:name="_292wu7ggrf4r" w:colFirst="0" w:colLast="0"/>
+      <w:bookmarkEnd w:id="4"/>
       <w:r>
         <w:t>Team expectations</w:t>
       </w:r>
@@ -246,10 +245,7 @@
         <w:contextualSpacing/>
       </w:pPr>
       <w:r>
-        <w:t>Each of u</w:t>
-      </w:r>
-      <w:r>
-        <w:t>s reserves the rights to our nights and weekends, and we have all been straightforward about when and how we can commit to working on the project</w:t>
+        <w:t>Each of us reserves the rights to our nights and weekends, and we have all been straightforward about when and how we can commit to working on the project</w:t>
       </w:r>
     </w:p>
     <w:p>
@@ -275,13 +271,8 @@
         <w:contextualSpacing/>
       </w:pPr>
       <w:r>
-        <w:t>Try not to</w:t>
-      </w:r>
-      <w:r>
-        <w:t xml:space="preserve"> specialize in terms of front-end and back-end code</w:t>
-      </w:r>
-      <w:bookmarkStart w:id="4" w:name="_GoBack"/>
-      <w:bookmarkEnd w:id="4"/>
+        <w:t>Try not to specialize in terms of front-end and back-end code</w:t>
+      </w:r>
     </w:p>
     <w:p>
       <w:pPr>

</xml_diff>